<commit_message>
vector, error, rozpisana większość modułów
</commit_message>
<xml_diff>
--- a/założenia programu.docx
+++ b/założenia programu.docx
@@ -419,23 +419,13 @@
           <w:lang w:val="pl-PL"/>
         </w:rPr>
       </w:pPr>
-      <w:proofErr w:type="spellStart"/>
       <w:r>
         <w:rPr>
           <w:i/>
           <w:iCs/>
           <w:lang w:val="pl-PL"/>
         </w:rPr>
-        <w:t>output</w:t>
-      </w:r>
-      <w:proofErr w:type="spellEnd"/>
-      <w:r>
-        <w:rPr>
-          <w:i/>
-          <w:iCs/>
-          <w:lang w:val="pl-PL"/>
-        </w:rPr>
-        <w:t xml:space="preserve"> log?</w:t>
+        <w:t>output log?</w:t>
       </w:r>
     </w:p>
     <w:p>
@@ -467,8 +457,6 @@
           <w:lang w:val="pl-PL"/>
         </w:rPr>
       </w:pPr>
-      <w:bookmarkStart w:id="0" w:name="_GoBack"/>
-      <w:bookmarkEnd w:id="0"/>
     </w:p>
     <w:p>
       <w:pPr>
@@ -510,7 +498,31 @@
         <w:rPr>
           <w:lang w:val="pl-PL"/>
         </w:rPr>
-        <w:t xml:space="preserve">erowanie MaszynyW, rekompilacja programu, rekompilacja listy rozkazów, wykonanie taktu, rozkazu, programu, </w:t>
+        <w:t xml:space="preserve">erowanie </w:t>
+      </w:r>
+      <w:r>
+        <w:rPr>
+          <w:lang w:val="pl-PL"/>
+        </w:rPr>
+        <w:t xml:space="preserve">rejestrów </w:t>
+      </w:r>
+      <w:r>
+        <w:rPr>
+          <w:lang w:val="pl-PL"/>
+        </w:rPr>
+        <w:t>MaszynyW</w:t>
+      </w:r>
+      <w:r>
+        <w:rPr>
+          <w:lang w:val="pl-PL"/>
+        </w:rPr>
+        <w:t xml:space="preserve"> (bez pamięci)</w:t>
+      </w:r>
+      <w:r>
+        <w:rPr>
+          <w:lang w:val="pl-PL"/>
+        </w:rPr>
+        <w:t xml:space="preserve">, rekompilacja programu, rekompilacja listy rozkazów, wykonanie taktu, rozkazu, programu, </w:t>
       </w:r>
       <w:r>
         <w:rPr>

</xml_diff>